<commit_message>
entregable 2 y entreable 3 listos
ambos entregables estan listos con sus debidas correciones
</commit_message>
<xml_diff>
--- a/Documentacion/Entregables Para Henry/ENTREGABLE 2.docx
+++ b/Documentacion/Entregables Para Henry/ENTREGABLE 2.docx
@@ -10,6 +10,7 @@
           <w:docPartUnique/>
         </w:docPartObj>
       </w:sdtPr>
+      <w:sdtEndPr/>
       <w:sdtContent>
         <w:p>
           <w:r>
@@ -152,7 +153,7 @@
                   </wp:anchor>
                 </w:drawing>
               </mc:Choice>
-              <mc:Fallback xmlns:cx2="http://schemas.microsoft.com/office/drawing/2015/10/21/chartex" xmlns:cx3="http://schemas.microsoft.com/office/drawing/2016/5/9/chartex" xmlns:cx4="http://schemas.microsoft.com/office/drawing/2016/5/10/chartex" xmlns:cx5="http://schemas.microsoft.com/office/drawing/2016/5/11/chartex" xmlns:cx6="http://schemas.microsoft.com/office/drawing/2016/5/12/chartex" xmlns:cx7="http://schemas.microsoft.com/office/drawing/2016/5/13/chartex" xmlns:cx8="http://schemas.microsoft.com/office/drawing/2016/5/14/chartex" xmlns:aink="http://schemas.microsoft.com/office/drawing/2016/ink" xmlns:am3d="http://schemas.microsoft.com/office/drawing/2017/model3d" xmlns:w16cid="http://schemas.microsoft.com/office/word/2016/wordml/cid">
+              <mc:Fallback xmlns:w16cid="http://schemas.microsoft.com/office/word/2016/wordml/cid" xmlns:am3d="http://schemas.microsoft.com/office/drawing/2017/model3d" xmlns:aink="http://schemas.microsoft.com/office/drawing/2016/ink" xmlns:cx8="http://schemas.microsoft.com/office/drawing/2016/5/14/chartex" xmlns:cx7="http://schemas.microsoft.com/office/drawing/2016/5/13/chartex" xmlns:cx6="http://schemas.microsoft.com/office/drawing/2016/5/12/chartex" xmlns:cx5="http://schemas.microsoft.com/office/drawing/2016/5/11/chartex" xmlns:cx4="http://schemas.microsoft.com/office/drawing/2016/5/10/chartex" xmlns:cx3="http://schemas.microsoft.com/office/drawing/2016/5/9/chartex" xmlns:cx2="http://schemas.microsoft.com/office/drawing/2015/10/21/chartex">
                 <w:pict>
                   <v:group w14:anchorId="2F1C23E8" id="Grupo 114" o:spid="_x0000_s1026" style="position:absolute;margin-left:0;margin-top:0;width:18.75pt;height:717.75pt;z-index:251659264;mso-left-percent:45;mso-position-horizontal-relative:page;mso-position-vertical:center;mso-position-vertical-relative:page;mso-left-percent:45" coordsize="2381,91154" o:gfxdata="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">
                     <v:rect id="Rectángulo 115" o:spid="_x0000_s1027" style="position:absolute;width:2286;height:87820;visibility:visible;mso-wrap-style:square;v-text-anchor:middle" o:gfxdata="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" fillcolor="#2f5496 [2408]" stroked="f" strokeweight="1pt"/>
@@ -2893,7 +2894,31 @@
           <w:szCs w:val="22"/>
           <w:bdr w:val="none" w:sz="0" w:space="0" w:color="auto" w:frame="1"/>
         </w:rPr>
-        <w:t xml:space="preserve">en su versión Community 2019, el motor de base de datos a utilizar será Microsoft SQL Server 2018, el modelo de programación será en </w:t>
+        <w:t xml:space="preserve">en su versión </w:t>
+      </w:r>
+      <w:proofErr w:type="spellStart"/>
+      <w:r>
+        <w:rPr>
+          <w:rStyle w:val="a"/>
+          <w:rFonts w:asciiTheme="minorHAnsi" w:hAnsiTheme="minorHAnsi" w:cstheme="minorHAnsi"/>
+          <w:color w:val="auto"/>
+          <w:sz w:val="22"/>
+          <w:szCs w:val="22"/>
+          <w:bdr w:val="none" w:sz="0" w:space="0" w:color="auto" w:frame="1"/>
+        </w:rPr>
+        <w:t>Community</w:t>
+      </w:r>
+      <w:proofErr w:type="spellEnd"/>
+      <w:r>
+        <w:rPr>
+          <w:rStyle w:val="a"/>
+          <w:rFonts w:asciiTheme="minorHAnsi" w:hAnsiTheme="minorHAnsi" w:cstheme="minorHAnsi"/>
+          <w:color w:val="auto"/>
+          <w:sz w:val="22"/>
+          <w:szCs w:val="22"/>
+          <w:bdr w:val="none" w:sz="0" w:space="0" w:color="auto" w:frame="1"/>
+        </w:rPr>
+        <w:t xml:space="preserve"> 2019, el motor de base de datos a utilizar será Microsoft SQL Server 2018, el modelo de programación será en </w:t>
       </w:r>
       <w:r>
         <w:rPr>
@@ -41116,7 +41141,23 @@
                 <w:rFonts w:ascii="Calibri" w:eastAsia="Times New Roman" w:hAnsi="Calibri" w:cs="Calibri"/>
                 <w:color w:val="000000"/>
               </w:rPr>
-              <w:t>y volverá a la pantalla de login.</w:t>
+              <w:t xml:space="preserve">y volverá a la pantalla de </w:t>
+            </w:r>
+            <w:proofErr w:type="spellStart"/>
+            <w:r>
+              <w:rPr>
+                <w:rFonts w:ascii="Calibri" w:eastAsia="Times New Roman" w:hAnsi="Calibri" w:cs="Calibri"/>
+                <w:color w:val="000000"/>
+              </w:rPr>
+              <w:t>login</w:t>
+            </w:r>
+            <w:proofErr w:type="spellEnd"/>
+            <w:r>
+              <w:rPr>
+                <w:rFonts w:ascii="Calibri" w:eastAsia="Times New Roman" w:hAnsi="Calibri" w:cs="Calibri"/>
+                <w:color w:val="000000"/>
+              </w:rPr>
+              <w:t>.</w:t>
             </w:r>
           </w:p>
         </w:tc>
@@ -42761,8 +42802,17 @@
                 <w:rFonts w:ascii="Calibri" w:eastAsia="Times New Roman" w:hAnsi="Calibri" w:cs="Calibri"/>
                 <w:color w:val="000000"/>
               </w:rPr>
-              <w:t>Microsoft Visual Studio Community</w:t>
-            </w:r>
+              <w:t xml:space="preserve">Microsoft Visual Studio </w:t>
+            </w:r>
+            <w:proofErr w:type="spellStart"/>
+            <w:r>
+              <w:rPr>
+                <w:rFonts w:ascii="Calibri" w:eastAsia="Times New Roman" w:hAnsi="Calibri" w:cs="Calibri"/>
+                <w:color w:val="000000"/>
+              </w:rPr>
+              <w:t>Community</w:t>
+            </w:r>
+            <w:proofErr w:type="spellEnd"/>
             <w:r>
               <w:rPr>
                 <w:rFonts w:ascii="Calibri" w:eastAsia="Times New Roman" w:hAnsi="Calibri" w:cs="Calibri"/>
@@ -45338,8 +45388,19 @@
           <w:bCs/>
           <w:u w:val="single"/>
         </w:rPr>
-        <w:t>08 Hosting Database</w:t>
+        <w:t xml:space="preserve">08 Hosting </w:t>
       </w:r>
+      <w:proofErr w:type="spellStart"/>
+      <w:r>
+        <w:rPr>
+          <w:rFonts w:cstheme="minorHAnsi"/>
+          <w:b/>
+          <w:bCs/>
+          <w:u w:val="single"/>
+        </w:rPr>
+        <w:t>Database</w:t>
+      </w:r>
+      <w:proofErr w:type="spellEnd"/>
       <w:r>
         <w:rPr>
           <w:rFonts w:ascii="Calibri" w:eastAsia="Times New Roman" w:hAnsi="Calibri" w:cs="Times New Roman"/>
@@ -45490,7 +45551,23 @@
                 <w:rFonts w:cstheme="minorHAnsi"/>
                 <w:bCs/>
               </w:rPr>
-              <w:t>08 Hosting Database.</w:t>
+              <w:t xml:space="preserve">08 Hosting </w:t>
+            </w:r>
+            <w:proofErr w:type="spellStart"/>
+            <w:r>
+              <w:rPr>
+                <w:rFonts w:cstheme="minorHAnsi"/>
+                <w:bCs/>
+              </w:rPr>
+              <w:t>Database</w:t>
+            </w:r>
+            <w:proofErr w:type="spellEnd"/>
+            <w:r>
+              <w:rPr>
+                <w:rFonts w:cstheme="minorHAnsi"/>
+                <w:bCs/>
+              </w:rPr>
+              <w:t>.</w:t>
             </w:r>
           </w:p>
           <w:p>
@@ -45549,7 +45626,21 @@
               <w:rPr>
                 <w:lang w:eastAsia="x-none"/>
               </w:rPr>
-              <w:t xml:space="preserve">Hosting Database </w:t>
+              <w:t xml:space="preserve">Hosting </w:t>
+            </w:r>
+            <w:proofErr w:type="spellStart"/>
+            <w:r>
+              <w:rPr>
+                <w:lang w:eastAsia="x-none"/>
+              </w:rPr>
+              <w:t>Database</w:t>
+            </w:r>
+            <w:proofErr w:type="spellEnd"/>
+            <w:r>
+              <w:rPr>
+                <w:lang w:eastAsia="x-none"/>
+              </w:rPr>
+              <w:t xml:space="preserve"> </w:t>
             </w:r>
             <w:r>
               <w:rPr>
@@ -45728,7 +45819,21 @@
               <w:rPr>
                 <w:rFonts w:cstheme="minorHAnsi"/>
               </w:rPr>
-              <w:t>Hosting Database.</w:t>
+              <w:t xml:space="preserve">Hosting </w:t>
+            </w:r>
+            <w:proofErr w:type="spellStart"/>
+            <w:r>
+              <w:rPr>
+                <w:rFonts w:cstheme="minorHAnsi"/>
+              </w:rPr>
+              <w:t>Database</w:t>
+            </w:r>
+            <w:proofErr w:type="spellEnd"/>
+            <w:r>
+              <w:rPr>
+                <w:rFonts w:cstheme="minorHAnsi"/>
+              </w:rPr>
+              <w:t>.</w:t>
             </w:r>
           </w:p>
         </w:tc>
@@ -46278,6 +46383,10 @@
       <w:bookmarkEnd w:id="18"/>
       <w:bookmarkEnd w:id="19"/>
     </w:p>
+    <w:p>
+      <w:bookmarkStart w:id="20" w:name="_GoBack"/>
+      <w:bookmarkEnd w:id="20"/>
+    </w:p>
     <w:p/>
     <w:tbl>
       <w:tblPr>
@@ -46587,6 +46696,7 @@
                 <w:b/>
                 <w:bCs/>
               </w:rPr>
+              <w:lastRenderedPageBreak/>
               <w:t>RF 03</w:t>
             </w:r>
           </w:p>
@@ -46676,7 +46786,6 @@
                 <w:b/>
                 <w:bCs/>
               </w:rPr>
-              <w:lastRenderedPageBreak/>
               <w:t>RF 04</w:t>
             </w:r>
           </w:p>
@@ -47535,6 +47644,7 @@
                 <w:b/>
                 <w:bCs/>
               </w:rPr>
+              <w:lastRenderedPageBreak/>
               <w:t>RF 13</w:t>
             </w:r>
           </w:p>
@@ -47633,7 +47743,6 @@
                 <w:b/>
                 <w:bCs/>
               </w:rPr>
-              <w:lastRenderedPageBreak/>
               <w:t>RF 14</w:t>
             </w:r>
           </w:p>
@@ -48547,6 +48656,7 @@
                 <w:b/>
                 <w:bCs/>
               </w:rPr>
+              <w:lastRenderedPageBreak/>
               <w:t xml:space="preserve">RF </w:t>
             </w:r>
             <w:r>
@@ -48652,6 +48762,860 @@
                 <w:b/>
                 <w:bCs/>
               </w:rPr>
+              <w:t xml:space="preserve">RF </w:t>
+            </w:r>
+            <w:r>
+              <w:rPr>
+                <w:b/>
+                <w:bCs/>
+              </w:rPr>
+              <w:t>24</w:t>
+            </w:r>
+          </w:p>
+          <w:p>
+            <w:pPr>
+              <w:spacing w:line="240" w:lineRule="auto"/>
+              <w:jc w:val="center"/>
+              <w:rPr>
+                <w:b/>
+                <w:bCs/>
+              </w:rPr>
+            </w:pPr>
+          </w:p>
+        </w:tc>
+        <w:tc>
+          <w:tcPr>
+            <w:tcW w:w="2448" w:type="dxa"/>
+            <w:tcBorders>
+              <w:top w:val="single" w:sz="4" w:space="0" w:color="auto"/>
+              <w:left w:val="single" w:sz="4" w:space="0" w:color="auto"/>
+              <w:bottom w:val="single" w:sz="4" w:space="0" w:color="auto"/>
+              <w:right w:val="single" w:sz="4" w:space="0" w:color="auto"/>
+            </w:tcBorders>
+            <w:shd w:val="clear" w:color="auto" w:fill="FFFFFF" w:themeFill="background1"/>
+            <w:vAlign w:val="center"/>
+          </w:tcPr>
+          <w:p>
+            <w:pPr>
+              <w:spacing w:line="240" w:lineRule="auto"/>
+              <w:jc w:val="center"/>
+              <w:rPr>
+                <w:rFonts w:eastAsiaTheme="majorEastAsia" w:cstheme="minorHAnsi"/>
+              </w:rPr>
+            </w:pPr>
+            <w:r>
+              <w:rPr>
+                <w:rFonts w:eastAsiaTheme="majorEastAsia" w:cstheme="minorHAnsi"/>
+              </w:rPr>
+              <w:t>Modificar Usuario.</w:t>
+            </w:r>
+          </w:p>
+        </w:tc>
+        <w:tc>
+          <w:tcPr>
+            <w:tcW w:w="4611" w:type="dxa"/>
+            <w:tcBorders>
+              <w:top w:val="single" w:sz="4" w:space="0" w:color="auto"/>
+              <w:left w:val="single" w:sz="4" w:space="0" w:color="auto"/>
+              <w:bottom w:val="single" w:sz="4" w:space="0" w:color="auto"/>
+              <w:right w:val="single" w:sz="4" w:space="0" w:color="auto"/>
+            </w:tcBorders>
+            <w:shd w:val="clear" w:color="auto" w:fill="FFFFFF" w:themeFill="background1"/>
+            <w:vAlign w:val="center"/>
+          </w:tcPr>
+          <w:p>
+            <w:pPr>
+              <w:spacing w:after="0" w:line="360" w:lineRule="auto"/>
+              <w:jc w:val="both"/>
+              <w:rPr>
+                <w:rFonts w:cstheme="minorHAnsi"/>
+              </w:rPr>
+            </w:pPr>
+            <w:r>
+              <w:rPr>
+                <w:rFonts w:cstheme="minorHAnsi"/>
+              </w:rPr>
+              <w:t>Formulario con los datos cargados del Usuario, para poder ser modificados en caso de ser necesario, algún error a la hora de haberse registrado.</w:t>
+            </w:r>
+          </w:p>
+        </w:tc>
+      </w:tr>
+      <w:tr>
+        <w:tc>
+          <w:tcPr>
+            <w:tcW w:w="1980" w:type="dxa"/>
+            <w:tcBorders>
+              <w:top w:val="single" w:sz="4" w:space="0" w:color="auto"/>
+              <w:left w:val="single" w:sz="4" w:space="0" w:color="auto"/>
+              <w:bottom w:val="single" w:sz="4" w:space="0" w:color="auto"/>
+              <w:right w:val="single" w:sz="4" w:space="0" w:color="auto"/>
+            </w:tcBorders>
+            <w:shd w:val="clear" w:color="auto" w:fill="DEEAF6" w:themeFill="accent1" w:themeFillTint="33"/>
+            <w:vAlign w:val="center"/>
+          </w:tcPr>
+          <w:p>
+            <w:pPr>
+              <w:spacing w:line="240" w:lineRule="auto"/>
+              <w:jc w:val="center"/>
+              <w:rPr>
+                <w:b/>
+                <w:bCs/>
+              </w:rPr>
+            </w:pPr>
+            <w:r>
+              <w:rPr>
+                <w:b/>
+                <w:bCs/>
+              </w:rPr>
+              <w:t xml:space="preserve">RF </w:t>
+            </w:r>
+            <w:r>
+              <w:rPr>
+                <w:b/>
+                <w:bCs/>
+              </w:rPr>
+              <w:t>25</w:t>
+            </w:r>
+          </w:p>
+          <w:p>
+            <w:pPr>
+              <w:spacing w:line="240" w:lineRule="auto"/>
+              <w:jc w:val="center"/>
+              <w:rPr>
+                <w:b/>
+                <w:bCs/>
+              </w:rPr>
+            </w:pPr>
+          </w:p>
+        </w:tc>
+        <w:tc>
+          <w:tcPr>
+            <w:tcW w:w="2448" w:type="dxa"/>
+            <w:tcBorders>
+              <w:top w:val="single" w:sz="4" w:space="0" w:color="auto"/>
+              <w:left w:val="single" w:sz="4" w:space="0" w:color="auto"/>
+              <w:bottom w:val="single" w:sz="4" w:space="0" w:color="auto"/>
+              <w:right w:val="single" w:sz="4" w:space="0" w:color="auto"/>
+            </w:tcBorders>
+            <w:shd w:val="clear" w:color="auto" w:fill="FFFFFF" w:themeFill="background1"/>
+            <w:vAlign w:val="center"/>
+          </w:tcPr>
+          <w:p>
+            <w:pPr>
+              <w:spacing w:line="240" w:lineRule="auto"/>
+              <w:jc w:val="center"/>
+              <w:rPr>
+                <w:rFonts w:eastAsiaTheme="majorEastAsia" w:cstheme="minorHAnsi"/>
+              </w:rPr>
+            </w:pPr>
+            <w:r>
+              <w:rPr>
+                <w:rFonts w:eastAsiaTheme="majorEastAsia" w:cstheme="minorHAnsi"/>
+              </w:rPr>
+              <w:t>Inhabilitar Usuario.</w:t>
+            </w:r>
+          </w:p>
+        </w:tc>
+        <w:tc>
+          <w:tcPr>
+            <w:tcW w:w="4611" w:type="dxa"/>
+            <w:tcBorders>
+              <w:top w:val="single" w:sz="4" w:space="0" w:color="auto"/>
+              <w:left w:val="single" w:sz="4" w:space="0" w:color="auto"/>
+              <w:bottom w:val="single" w:sz="4" w:space="0" w:color="auto"/>
+              <w:right w:val="single" w:sz="4" w:space="0" w:color="auto"/>
+            </w:tcBorders>
+            <w:shd w:val="clear" w:color="auto" w:fill="FFFFFF" w:themeFill="background1"/>
+            <w:vAlign w:val="center"/>
+          </w:tcPr>
+          <w:p>
+            <w:pPr>
+              <w:spacing w:after="0" w:line="360" w:lineRule="auto"/>
+              <w:jc w:val="both"/>
+              <w:rPr>
+                <w:rFonts w:cstheme="minorHAnsi"/>
+              </w:rPr>
+            </w:pPr>
+            <w:r>
+              <w:rPr>
+                <w:rFonts w:cstheme="minorHAnsi"/>
+              </w:rPr>
+              <w:t>Se inhabilita el usuario para que no pueda acceder más al sistema.</w:t>
+            </w:r>
+          </w:p>
+        </w:tc>
+      </w:tr>
+      <w:tr>
+        <w:tc>
+          <w:tcPr>
+            <w:tcW w:w="1980" w:type="dxa"/>
+            <w:tcBorders>
+              <w:top w:val="single" w:sz="4" w:space="0" w:color="auto"/>
+              <w:left w:val="single" w:sz="4" w:space="0" w:color="auto"/>
+              <w:bottom w:val="single" w:sz="4" w:space="0" w:color="auto"/>
+              <w:right w:val="single" w:sz="4" w:space="0" w:color="auto"/>
+            </w:tcBorders>
+            <w:shd w:val="clear" w:color="auto" w:fill="DEEAF6" w:themeFill="accent1" w:themeFillTint="33"/>
+            <w:vAlign w:val="center"/>
+          </w:tcPr>
+          <w:p>
+            <w:pPr>
+              <w:spacing w:line="240" w:lineRule="auto"/>
+              <w:jc w:val="center"/>
+              <w:rPr>
+                <w:b/>
+                <w:bCs/>
+              </w:rPr>
+            </w:pPr>
+            <w:r>
+              <w:rPr>
+                <w:b/>
+                <w:bCs/>
+              </w:rPr>
+              <w:t xml:space="preserve">RF </w:t>
+            </w:r>
+            <w:r>
+              <w:rPr>
+                <w:b/>
+                <w:bCs/>
+              </w:rPr>
+              <w:t>26</w:t>
+            </w:r>
+          </w:p>
+          <w:p>
+            <w:pPr>
+              <w:spacing w:line="240" w:lineRule="auto"/>
+              <w:jc w:val="center"/>
+              <w:rPr>
+                <w:b/>
+                <w:bCs/>
+              </w:rPr>
+            </w:pPr>
+          </w:p>
+        </w:tc>
+        <w:tc>
+          <w:tcPr>
+            <w:tcW w:w="2448" w:type="dxa"/>
+            <w:tcBorders>
+              <w:top w:val="single" w:sz="4" w:space="0" w:color="auto"/>
+              <w:left w:val="single" w:sz="4" w:space="0" w:color="auto"/>
+              <w:bottom w:val="single" w:sz="4" w:space="0" w:color="auto"/>
+              <w:right w:val="single" w:sz="4" w:space="0" w:color="auto"/>
+            </w:tcBorders>
+            <w:shd w:val="clear" w:color="auto" w:fill="FFFFFF" w:themeFill="background1"/>
+            <w:vAlign w:val="center"/>
+          </w:tcPr>
+          <w:p>
+            <w:pPr>
+              <w:spacing w:line="240" w:lineRule="auto"/>
+              <w:jc w:val="center"/>
+              <w:rPr>
+                <w:rFonts w:eastAsiaTheme="majorEastAsia" w:cstheme="minorHAnsi"/>
+              </w:rPr>
+            </w:pPr>
+            <w:r>
+              <w:rPr>
+                <w:rFonts w:eastAsiaTheme="majorEastAsia" w:cstheme="minorHAnsi"/>
+              </w:rPr>
+              <w:t>Roles.</w:t>
+            </w:r>
+          </w:p>
+        </w:tc>
+        <w:tc>
+          <w:tcPr>
+            <w:tcW w:w="4611" w:type="dxa"/>
+            <w:tcBorders>
+              <w:top w:val="single" w:sz="4" w:space="0" w:color="auto"/>
+              <w:left w:val="single" w:sz="4" w:space="0" w:color="auto"/>
+              <w:bottom w:val="single" w:sz="4" w:space="0" w:color="auto"/>
+              <w:right w:val="single" w:sz="4" w:space="0" w:color="auto"/>
+            </w:tcBorders>
+            <w:shd w:val="clear" w:color="auto" w:fill="FFFFFF" w:themeFill="background1"/>
+            <w:vAlign w:val="center"/>
+          </w:tcPr>
+          <w:p>
+            <w:pPr>
+              <w:spacing w:after="0" w:line="360" w:lineRule="auto"/>
+              <w:jc w:val="both"/>
+              <w:rPr>
+                <w:rFonts w:cstheme="minorHAnsi"/>
+              </w:rPr>
+            </w:pPr>
+            <w:r>
+              <w:rPr>
+                <w:rFonts w:cstheme="minorHAnsi"/>
+              </w:rPr>
+              <w:t>Sección para la creación, modificación, y consulta de roles que se le asignan al usuario, otorgando permisos para limitar las acciones de estos mismos a la hora de la manipulación del sistema.</w:t>
+            </w:r>
+          </w:p>
+        </w:tc>
+      </w:tr>
+      <w:tr>
+        <w:tc>
+          <w:tcPr>
+            <w:tcW w:w="1980" w:type="dxa"/>
+            <w:tcBorders>
+              <w:top w:val="single" w:sz="4" w:space="0" w:color="auto"/>
+              <w:left w:val="single" w:sz="4" w:space="0" w:color="auto"/>
+              <w:bottom w:val="single" w:sz="4" w:space="0" w:color="auto"/>
+              <w:right w:val="single" w:sz="4" w:space="0" w:color="auto"/>
+            </w:tcBorders>
+            <w:shd w:val="clear" w:color="auto" w:fill="DEEAF6" w:themeFill="accent1" w:themeFillTint="33"/>
+            <w:vAlign w:val="center"/>
+          </w:tcPr>
+          <w:p>
+            <w:pPr>
+              <w:spacing w:line="240" w:lineRule="auto"/>
+              <w:jc w:val="center"/>
+              <w:rPr>
+                <w:b/>
+                <w:bCs/>
+              </w:rPr>
+            </w:pPr>
+            <w:r>
+              <w:rPr>
+                <w:b/>
+                <w:bCs/>
+              </w:rPr>
+              <w:t xml:space="preserve">RF </w:t>
+            </w:r>
+            <w:r>
+              <w:rPr>
+                <w:b/>
+                <w:bCs/>
+              </w:rPr>
+              <w:t>27</w:t>
+            </w:r>
+          </w:p>
+          <w:p>
+            <w:pPr>
+              <w:spacing w:line="240" w:lineRule="auto"/>
+              <w:jc w:val="center"/>
+              <w:rPr>
+                <w:b/>
+                <w:bCs/>
+              </w:rPr>
+            </w:pPr>
+          </w:p>
+        </w:tc>
+        <w:tc>
+          <w:tcPr>
+            <w:tcW w:w="2448" w:type="dxa"/>
+            <w:tcBorders>
+              <w:top w:val="single" w:sz="4" w:space="0" w:color="auto"/>
+              <w:left w:val="single" w:sz="4" w:space="0" w:color="auto"/>
+              <w:bottom w:val="single" w:sz="4" w:space="0" w:color="auto"/>
+              <w:right w:val="single" w:sz="4" w:space="0" w:color="auto"/>
+            </w:tcBorders>
+            <w:shd w:val="clear" w:color="auto" w:fill="FFFFFF" w:themeFill="background1"/>
+            <w:vAlign w:val="center"/>
+          </w:tcPr>
+          <w:p>
+            <w:pPr>
+              <w:spacing w:line="240" w:lineRule="auto"/>
+              <w:jc w:val="center"/>
+              <w:rPr>
+                <w:rFonts w:eastAsiaTheme="majorEastAsia" w:cstheme="minorHAnsi"/>
+              </w:rPr>
+            </w:pPr>
+            <w:r>
+              <w:rPr>
+                <w:rFonts w:eastAsiaTheme="majorEastAsia" w:cstheme="minorHAnsi"/>
+              </w:rPr>
+              <w:t>Crear nuevo rol</w:t>
+            </w:r>
+          </w:p>
+        </w:tc>
+        <w:tc>
+          <w:tcPr>
+            <w:tcW w:w="4611" w:type="dxa"/>
+            <w:tcBorders>
+              <w:top w:val="single" w:sz="4" w:space="0" w:color="auto"/>
+              <w:left w:val="single" w:sz="4" w:space="0" w:color="auto"/>
+              <w:bottom w:val="single" w:sz="4" w:space="0" w:color="auto"/>
+              <w:right w:val="single" w:sz="4" w:space="0" w:color="auto"/>
+            </w:tcBorders>
+            <w:shd w:val="clear" w:color="auto" w:fill="FFFFFF" w:themeFill="background1"/>
+            <w:vAlign w:val="center"/>
+          </w:tcPr>
+          <w:p>
+            <w:pPr>
+              <w:spacing w:after="0" w:line="360" w:lineRule="auto"/>
+              <w:jc w:val="both"/>
+              <w:rPr>
+                <w:rFonts w:cstheme="minorHAnsi"/>
+              </w:rPr>
+            </w:pPr>
+            <w:r>
+              <w:rPr>
+                <w:rFonts w:cstheme="minorHAnsi"/>
+              </w:rPr>
+              <w:t>Formulario para ingresar los datos necesarios para crear roles, según considere necesarios el administrador del sistema, se asignan permisos a cada rol.</w:t>
+            </w:r>
+          </w:p>
+        </w:tc>
+      </w:tr>
+      <w:tr>
+        <w:tc>
+          <w:tcPr>
+            <w:tcW w:w="1980" w:type="dxa"/>
+            <w:tcBorders>
+              <w:top w:val="single" w:sz="4" w:space="0" w:color="auto"/>
+              <w:left w:val="single" w:sz="4" w:space="0" w:color="auto"/>
+              <w:bottom w:val="single" w:sz="4" w:space="0" w:color="auto"/>
+              <w:right w:val="single" w:sz="4" w:space="0" w:color="auto"/>
+            </w:tcBorders>
+            <w:shd w:val="clear" w:color="auto" w:fill="DEEAF6" w:themeFill="accent1" w:themeFillTint="33"/>
+            <w:vAlign w:val="center"/>
+          </w:tcPr>
+          <w:p>
+            <w:pPr>
+              <w:spacing w:line="240" w:lineRule="auto"/>
+              <w:jc w:val="center"/>
+              <w:rPr>
+                <w:b/>
+                <w:bCs/>
+              </w:rPr>
+            </w:pPr>
+            <w:r>
+              <w:rPr>
+                <w:b/>
+                <w:bCs/>
+              </w:rPr>
+              <w:t xml:space="preserve">RF </w:t>
+            </w:r>
+            <w:r>
+              <w:rPr>
+                <w:b/>
+                <w:bCs/>
+              </w:rPr>
+              <w:t>28</w:t>
+            </w:r>
+          </w:p>
+          <w:p>
+            <w:pPr>
+              <w:spacing w:line="240" w:lineRule="auto"/>
+              <w:jc w:val="center"/>
+              <w:rPr>
+                <w:b/>
+                <w:bCs/>
+              </w:rPr>
+            </w:pPr>
+          </w:p>
+        </w:tc>
+        <w:tc>
+          <w:tcPr>
+            <w:tcW w:w="2448" w:type="dxa"/>
+            <w:tcBorders>
+              <w:top w:val="single" w:sz="4" w:space="0" w:color="auto"/>
+              <w:left w:val="single" w:sz="4" w:space="0" w:color="auto"/>
+              <w:bottom w:val="single" w:sz="4" w:space="0" w:color="auto"/>
+              <w:right w:val="single" w:sz="4" w:space="0" w:color="auto"/>
+            </w:tcBorders>
+            <w:shd w:val="clear" w:color="auto" w:fill="FFFFFF" w:themeFill="background1"/>
+            <w:vAlign w:val="center"/>
+          </w:tcPr>
+          <w:p>
+            <w:pPr>
+              <w:spacing w:line="240" w:lineRule="auto"/>
+              <w:jc w:val="center"/>
+              <w:rPr>
+                <w:rFonts w:eastAsiaTheme="majorEastAsia" w:cstheme="minorHAnsi"/>
+              </w:rPr>
+            </w:pPr>
+            <w:r>
+              <w:rPr>
+                <w:rFonts w:eastAsiaTheme="majorEastAsia" w:cstheme="minorHAnsi"/>
+              </w:rPr>
+              <w:t>Consular rol.</w:t>
+            </w:r>
+          </w:p>
+        </w:tc>
+        <w:tc>
+          <w:tcPr>
+            <w:tcW w:w="4611" w:type="dxa"/>
+            <w:tcBorders>
+              <w:top w:val="single" w:sz="4" w:space="0" w:color="auto"/>
+              <w:left w:val="single" w:sz="4" w:space="0" w:color="auto"/>
+              <w:bottom w:val="single" w:sz="4" w:space="0" w:color="auto"/>
+              <w:right w:val="single" w:sz="4" w:space="0" w:color="auto"/>
+            </w:tcBorders>
+            <w:shd w:val="clear" w:color="auto" w:fill="FFFFFF" w:themeFill="background1"/>
+            <w:vAlign w:val="center"/>
+          </w:tcPr>
+          <w:p>
+            <w:pPr>
+              <w:spacing w:after="0" w:line="360" w:lineRule="auto"/>
+              <w:jc w:val="both"/>
+              <w:rPr>
+                <w:rFonts w:cstheme="minorHAnsi"/>
+              </w:rPr>
+            </w:pPr>
+            <w:r>
+              <w:rPr>
+                <w:rFonts w:cstheme="minorHAnsi"/>
+              </w:rPr>
+              <w:t xml:space="preserve">Lista de todos los roles, creados por el administrador del sistema y del cual se podrán buscar por medio de filtros para que sea </w:t>
+            </w:r>
+            <w:r>
+              <w:rPr>
+                <w:rFonts w:cstheme="minorHAnsi"/>
+              </w:rPr>
+              <w:t>más</w:t>
+            </w:r>
+            <w:r>
+              <w:rPr>
+                <w:rFonts w:cstheme="minorHAnsi"/>
+              </w:rPr>
+              <w:t xml:space="preserve"> ágil.</w:t>
+            </w:r>
+          </w:p>
+        </w:tc>
+      </w:tr>
+      <w:tr>
+        <w:tc>
+          <w:tcPr>
+            <w:tcW w:w="1980" w:type="dxa"/>
+            <w:tcBorders>
+              <w:top w:val="single" w:sz="4" w:space="0" w:color="auto"/>
+              <w:left w:val="single" w:sz="4" w:space="0" w:color="auto"/>
+              <w:bottom w:val="single" w:sz="4" w:space="0" w:color="auto"/>
+              <w:right w:val="single" w:sz="4" w:space="0" w:color="auto"/>
+            </w:tcBorders>
+            <w:shd w:val="clear" w:color="auto" w:fill="DEEAF6" w:themeFill="accent1" w:themeFillTint="33"/>
+            <w:vAlign w:val="center"/>
+          </w:tcPr>
+          <w:p>
+            <w:pPr>
+              <w:spacing w:line="240" w:lineRule="auto"/>
+              <w:jc w:val="center"/>
+              <w:rPr>
+                <w:b/>
+                <w:bCs/>
+              </w:rPr>
+            </w:pPr>
+            <w:r>
+              <w:rPr>
+                <w:b/>
+                <w:bCs/>
+              </w:rPr>
+              <w:t xml:space="preserve">RF </w:t>
+            </w:r>
+            <w:r>
+              <w:rPr>
+                <w:b/>
+                <w:bCs/>
+              </w:rPr>
+              <w:t>29</w:t>
+            </w:r>
+          </w:p>
+          <w:p>
+            <w:pPr>
+              <w:spacing w:line="240" w:lineRule="auto"/>
+              <w:jc w:val="center"/>
+              <w:rPr>
+                <w:b/>
+                <w:bCs/>
+              </w:rPr>
+            </w:pPr>
+          </w:p>
+        </w:tc>
+        <w:tc>
+          <w:tcPr>
+            <w:tcW w:w="2448" w:type="dxa"/>
+            <w:tcBorders>
+              <w:top w:val="single" w:sz="4" w:space="0" w:color="auto"/>
+              <w:left w:val="single" w:sz="4" w:space="0" w:color="auto"/>
+              <w:bottom w:val="single" w:sz="4" w:space="0" w:color="auto"/>
+              <w:right w:val="single" w:sz="4" w:space="0" w:color="auto"/>
+            </w:tcBorders>
+            <w:shd w:val="clear" w:color="auto" w:fill="FFFFFF" w:themeFill="background1"/>
+            <w:vAlign w:val="center"/>
+          </w:tcPr>
+          <w:p>
+            <w:pPr>
+              <w:spacing w:line="240" w:lineRule="auto"/>
+              <w:jc w:val="center"/>
+              <w:rPr>
+                <w:rFonts w:eastAsiaTheme="majorEastAsia" w:cstheme="minorHAnsi"/>
+              </w:rPr>
+            </w:pPr>
+            <w:r>
+              <w:rPr>
+                <w:rFonts w:eastAsiaTheme="majorEastAsia" w:cstheme="minorHAnsi"/>
+              </w:rPr>
+              <w:t>Modificar Rol</w:t>
+            </w:r>
+          </w:p>
+        </w:tc>
+        <w:tc>
+          <w:tcPr>
+            <w:tcW w:w="4611" w:type="dxa"/>
+            <w:tcBorders>
+              <w:top w:val="single" w:sz="4" w:space="0" w:color="auto"/>
+              <w:left w:val="single" w:sz="4" w:space="0" w:color="auto"/>
+              <w:bottom w:val="single" w:sz="4" w:space="0" w:color="auto"/>
+              <w:right w:val="single" w:sz="4" w:space="0" w:color="auto"/>
+            </w:tcBorders>
+            <w:shd w:val="clear" w:color="auto" w:fill="FFFFFF" w:themeFill="background1"/>
+            <w:vAlign w:val="center"/>
+          </w:tcPr>
+          <w:p>
+            <w:pPr>
+              <w:spacing w:after="0" w:line="360" w:lineRule="auto"/>
+              <w:jc w:val="both"/>
+              <w:rPr>
+                <w:rFonts w:cstheme="minorHAnsi"/>
+              </w:rPr>
+            </w:pPr>
+            <w:r>
+              <w:rPr>
+                <w:rFonts w:cstheme="minorHAnsi"/>
+              </w:rPr>
+              <w:t>Formulario con los datos cargados del Rol, para poder ser modificados en caso de ser necesario, algún error a la hora de haberse registrado.</w:t>
+            </w:r>
+          </w:p>
+        </w:tc>
+      </w:tr>
+      <w:tr>
+        <w:tc>
+          <w:tcPr>
+            <w:tcW w:w="1980" w:type="dxa"/>
+            <w:tcBorders>
+              <w:top w:val="single" w:sz="4" w:space="0" w:color="auto"/>
+              <w:left w:val="single" w:sz="4" w:space="0" w:color="auto"/>
+              <w:bottom w:val="single" w:sz="4" w:space="0" w:color="auto"/>
+              <w:right w:val="single" w:sz="4" w:space="0" w:color="auto"/>
+            </w:tcBorders>
+            <w:shd w:val="clear" w:color="auto" w:fill="DEEAF6" w:themeFill="accent1" w:themeFillTint="33"/>
+            <w:vAlign w:val="center"/>
+          </w:tcPr>
+          <w:p>
+            <w:pPr>
+              <w:spacing w:line="240" w:lineRule="auto"/>
+              <w:jc w:val="center"/>
+              <w:rPr>
+                <w:b/>
+                <w:bCs/>
+              </w:rPr>
+            </w:pPr>
+            <w:r>
+              <w:rPr>
+                <w:b/>
+                <w:bCs/>
+              </w:rPr>
+              <w:t xml:space="preserve">RF </w:t>
+            </w:r>
+            <w:r>
+              <w:rPr>
+                <w:b/>
+                <w:bCs/>
+              </w:rPr>
+              <w:t>30</w:t>
+            </w:r>
+          </w:p>
+          <w:p>
+            <w:pPr>
+              <w:spacing w:line="240" w:lineRule="auto"/>
+              <w:jc w:val="center"/>
+              <w:rPr>
+                <w:b/>
+                <w:bCs/>
+              </w:rPr>
+            </w:pPr>
+          </w:p>
+        </w:tc>
+        <w:tc>
+          <w:tcPr>
+            <w:tcW w:w="2448" w:type="dxa"/>
+            <w:tcBorders>
+              <w:top w:val="single" w:sz="4" w:space="0" w:color="auto"/>
+              <w:left w:val="single" w:sz="4" w:space="0" w:color="auto"/>
+              <w:bottom w:val="single" w:sz="4" w:space="0" w:color="auto"/>
+              <w:right w:val="single" w:sz="4" w:space="0" w:color="auto"/>
+            </w:tcBorders>
+            <w:shd w:val="clear" w:color="auto" w:fill="FFFFFF" w:themeFill="background1"/>
+            <w:vAlign w:val="center"/>
+          </w:tcPr>
+          <w:p>
+            <w:pPr>
+              <w:spacing w:line="240" w:lineRule="auto"/>
+              <w:jc w:val="center"/>
+              <w:rPr>
+                <w:rFonts w:eastAsiaTheme="majorEastAsia" w:cstheme="minorHAnsi"/>
+              </w:rPr>
+            </w:pPr>
+            <w:r>
+              <w:rPr>
+                <w:rFonts w:eastAsiaTheme="majorEastAsia" w:cstheme="minorHAnsi"/>
+              </w:rPr>
+              <w:t>Inhabilitar Rol.</w:t>
+            </w:r>
+          </w:p>
+        </w:tc>
+        <w:tc>
+          <w:tcPr>
+            <w:tcW w:w="4611" w:type="dxa"/>
+            <w:tcBorders>
+              <w:top w:val="single" w:sz="4" w:space="0" w:color="auto"/>
+              <w:left w:val="single" w:sz="4" w:space="0" w:color="auto"/>
+              <w:bottom w:val="single" w:sz="4" w:space="0" w:color="auto"/>
+              <w:right w:val="single" w:sz="4" w:space="0" w:color="auto"/>
+            </w:tcBorders>
+            <w:shd w:val="clear" w:color="auto" w:fill="FFFFFF" w:themeFill="background1"/>
+            <w:vAlign w:val="center"/>
+          </w:tcPr>
+          <w:p>
+            <w:pPr>
+              <w:spacing w:after="0" w:line="360" w:lineRule="auto"/>
+              <w:jc w:val="both"/>
+              <w:rPr>
+                <w:rFonts w:cstheme="minorHAnsi"/>
+              </w:rPr>
+            </w:pPr>
+            <w:r>
+              <w:rPr>
+                <w:rFonts w:cstheme="minorHAnsi"/>
+              </w:rPr>
+              <w:t>Se inhabilita el rol, para que no sea asignado a ningún usuario nuevo, para realizar esta acción el rol no debe estar activo en ningún usuario.</w:t>
+            </w:r>
+          </w:p>
+        </w:tc>
+      </w:tr>
+      <w:tr>
+        <w:tc>
+          <w:tcPr>
+            <w:tcW w:w="1980" w:type="dxa"/>
+            <w:tcBorders>
+              <w:top w:val="single" w:sz="4" w:space="0" w:color="auto"/>
+              <w:left w:val="single" w:sz="4" w:space="0" w:color="auto"/>
+              <w:bottom w:val="single" w:sz="4" w:space="0" w:color="auto"/>
+              <w:right w:val="single" w:sz="4" w:space="0" w:color="auto"/>
+            </w:tcBorders>
+            <w:shd w:val="clear" w:color="auto" w:fill="DEEAF6" w:themeFill="accent1" w:themeFillTint="33"/>
+            <w:vAlign w:val="center"/>
+          </w:tcPr>
+          <w:p>
+            <w:pPr>
+              <w:spacing w:line="240" w:lineRule="auto"/>
+              <w:jc w:val="center"/>
+              <w:rPr>
+                <w:b/>
+                <w:bCs/>
+              </w:rPr>
+            </w:pPr>
+            <w:r>
+              <w:rPr>
+                <w:b/>
+                <w:bCs/>
+              </w:rPr>
+              <w:t xml:space="preserve">RF </w:t>
+            </w:r>
+            <w:r>
+              <w:rPr>
+                <w:b/>
+                <w:bCs/>
+              </w:rPr>
+              <w:t>31</w:t>
+            </w:r>
+          </w:p>
+          <w:p>
+            <w:pPr>
+              <w:spacing w:line="240" w:lineRule="auto"/>
+              <w:jc w:val="center"/>
+              <w:rPr>
+                <w:b/>
+                <w:bCs/>
+              </w:rPr>
+            </w:pPr>
+          </w:p>
+        </w:tc>
+        <w:tc>
+          <w:tcPr>
+            <w:tcW w:w="2448" w:type="dxa"/>
+            <w:tcBorders>
+              <w:top w:val="single" w:sz="4" w:space="0" w:color="auto"/>
+              <w:left w:val="single" w:sz="4" w:space="0" w:color="auto"/>
+              <w:bottom w:val="single" w:sz="4" w:space="0" w:color="auto"/>
+              <w:right w:val="single" w:sz="4" w:space="0" w:color="auto"/>
+            </w:tcBorders>
+            <w:shd w:val="clear" w:color="auto" w:fill="FFFFFF" w:themeFill="background1"/>
+            <w:vAlign w:val="center"/>
+          </w:tcPr>
+          <w:p>
+            <w:pPr>
+              <w:spacing w:line="240" w:lineRule="auto"/>
+              <w:jc w:val="center"/>
+              <w:rPr>
+                <w:rFonts w:ascii="Calibri" w:eastAsia="Times New Roman" w:hAnsi="Calibri" w:cs="Calibri"/>
+                <w:color w:val="000000"/>
+              </w:rPr>
+            </w:pPr>
+            <w:r>
+              <w:rPr>
+                <w:rFonts w:ascii="Calibri" w:eastAsia="Times New Roman" w:hAnsi="Calibri" w:cs="Calibri"/>
+                <w:color w:val="000000"/>
+              </w:rPr>
+              <w:t>Reportes.</w:t>
+            </w:r>
+          </w:p>
+        </w:tc>
+        <w:tc>
+          <w:tcPr>
+            <w:tcW w:w="4611" w:type="dxa"/>
+            <w:tcBorders>
+              <w:top w:val="single" w:sz="4" w:space="0" w:color="auto"/>
+              <w:left w:val="single" w:sz="4" w:space="0" w:color="auto"/>
+              <w:bottom w:val="single" w:sz="4" w:space="0" w:color="auto"/>
+              <w:right w:val="single" w:sz="4" w:space="0" w:color="auto"/>
+            </w:tcBorders>
+            <w:shd w:val="clear" w:color="auto" w:fill="FFFFFF" w:themeFill="background1"/>
+            <w:vAlign w:val="center"/>
+          </w:tcPr>
+          <w:p>
+            <w:pPr>
+              <w:spacing w:after="0" w:line="360" w:lineRule="auto"/>
+              <w:jc w:val="both"/>
+              <w:rPr>
+                <w:rFonts w:cstheme="minorHAnsi"/>
+              </w:rPr>
+            </w:pPr>
+            <w:r>
+              <w:rPr>
+                <w:rFonts w:cstheme="minorHAnsi"/>
+              </w:rPr>
+              <w:t>Modulo donde se podrán consultar reportes de ingresos al sistema, modificaciones, y movimientos que los usuarios han realizado, mediante filtros por fechas, acciones y usuarios</w:t>
+            </w:r>
+          </w:p>
+        </w:tc>
+      </w:tr>
+      <w:tr>
+        <w:tc>
+          <w:tcPr>
+            <w:tcW w:w="1980" w:type="dxa"/>
+            <w:tcBorders>
+              <w:top w:val="single" w:sz="4" w:space="0" w:color="auto"/>
+              <w:left w:val="single" w:sz="4" w:space="0" w:color="auto"/>
+              <w:bottom w:val="single" w:sz="4" w:space="0" w:color="auto"/>
+              <w:right w:val="single" w:sz="4" w:space="0" w:color="auto"/>
+            </w:tcBorders>
+            <w:shd w:val="clear" w:color="auto" w:fill="DEEAF6" w:themeFill="accent1" w:themeFillTint="33"/>
+            <w:vAlign w:val="center"/>
+          </w:tcPr>
+          <w:p>
+            <w:pPr>
+              <w:spacing w:line="240" w:lineRule="auto"/>
+              <w:jc w:val="center"/>
+              <w:rPr>
+                <w:b/>
+                <w:bCs/>
+              </w:rPr>
+            </w:pPr>
+            <w:r>
+              <w:rPr>
+                <w:b/>
+                <w:bCs/>
+              </w:rPr>
               <w:lastRenderedPageBreak/>
               <w:t xml:space="preserve">RF </w:t>
             </w:r>
@@ -48660,7 +49624,7 @@
                 <w:b/>
                 <w:bCs/>
               </w:rPr>
-              <w:t>24</w:t>
+              <w:t>32</w:t>
             </w:r>
           </w:p>
           <w:p>
@@ -48691,14 +49655,18 @@
               <w:spacing w:line="240" w:lineRule="auto"/>
               <w:jc w:val="center"/>
               <w:rPr>
-                <w:rFonts w:eastAsiaTheme="majorEastAsia" w:cstheme="minorHAnsi"/>
-              </w:rPr>
-            </w:pPr>
-            <w:r>
-              <w:rPr>
-                <w:rFonts w:eastAsiaTheme="majorEastAsia" w:cstheme="minorHAnsi"/>
-              </w:rPr>
-              <w:t>Modificar Usuario.</w:t>
+                <w:rFonts w:ascii="Calibri" w:eastAsia="Times New Roman" w:hAnsi="Calibri" w:cs="Calibri"/>
+                <w:color w:val="000000"/>
+              </w:rPr>
+            </w:pPr>
+            <w:r>
+              <w:rPr>
+                <w:rFonts w:ascii="Calibri" w:eastAsia="Times New Roman" w:hAnsi="Calibri" w:cs="Times New Roman"/>
+                <w:bCs/>
+                <w:color w:val="000000"/>
+                <w:lang w:val="es-419" w:eastAsia="es-419"/>
+              </w:rPr>
+              <w:t>Formulario de Olvido de Contraseña</w:t>
             </w:r>
           </w:p>
         </w:tc>
@@ -48726,7 +49694,19 @@
               <w:rPr>
                 <w:rFonts w:cstheme="minorHAnsi"/>
               </w:rPr>
-              <w:t>Formulario con los datos cargados del Usuario, para poder ser modificados en caso de ser necesario, algún error a la hora de haberse registrado.</w:t>
+              <w:t xml:space="preserve">En este formulario el usuario ingresa su correo para ser validado contra la base de datos y su nombre de usuario correspondiente. Para luego enviar la contraseña al correo </w:t>
+            </w:r>
+            <w:r>
+              <w:rPr>
+                <w:rFonts w:cstheme="minorHAnsi"/>
+              </w:rPr>
+              <w:t xml:space="preserve"> Electrónico si los datos son correctos </w:t>
+            </w:r>
+            <w:r>
+              <w:rPr>
+                <w:rFonts w:cstheme="minorHAnsi"/>
+              </w:rPr>
+              <w:t xml:space="preserve">  </w:t>
             </w:r>
           </w:p>
         </w:tc>
@@ -48765,7 +49745,7 @@
                 <w:b/>
                 <w:bCs/>
               </w:rPr>
-              <w:t>25</w:t>
+              <w:t>33</w:t>
             </w:r>
           </w:p>
           <w:p>
@@ -48796,14 +49776,16 @@
               <w:spacing w:line="240" w:lineRule="auto"/>
               <w:jc w:val="center"/>
               <w:rPr>
-                <w:rFonts w:eastAsiaTheme="majorEastAsia" w:cstheme="minorHAnsi"/>
-              </w:rPr>
-            </w:pPr>
-            <w:r>
-              <w:rPr>
-                <w:rFonts w:eastAsiaTheme="majorEastAsia" w:cstheme="minorHAnsi"/>
-              </w:rPr>
-              <w:t>Inhabilitar Usuario.</w:t>
+                <w:rFonts w:ascii="Calibri" w:eastAsia="Times New Roman" w:hAnsi="Calibri" w:cs="Calibri"/>
+                <w:color w:val="000000"/>
+              </w:rPr>
+            </w:pPr>
+            <w:r>
+              <w:rPr>
+                <w:rFonts w:ascii="Calibri" w:eastAsia="Times New Roman" w:hAnsi="Calibri" w:cs="Calibri"/>
+                <w:color w:val="000000"/>
+              </w:rPr>
+              <w:t xml:space="preserve">Acerca de </w:t>
             </w:r>
           </w:p>
         </w:tc>
@@ -48831,7 +49813,7 @@
               <w:rPr>
                 <w:rFonts w:cstheme="minorHAnsi"/>
               </w:rPr>
-              <w:t>Se inhabilita el usuario para que no pueda acceder más al sistema.</w:t>
+              <w:t>En este formulario se muestra la información del sistema versión y desarrolladores del mismo.</w:t>
             </w:r>
           </w:p>
         </w:tc>
@@ -48870,7 +49852,7 @@
                 <w:b/>
                 <w:bCs/>
               </w:rPr>
-              <w:t>26</w:t>
+              <w:t>34</w:t>
             </w:r>
           </w:p>
           <w:p>
@@ -48901,14 +49883,23 @@
               <w:spacing w:line="240" w:lineRule="auto"/>
               <w:jc w:val="center"/>
               <w:rPr>
-                <w:rFonts w:eastAsiaTheme="majorEastAsia" w:cstheme="minorHAnsi"/>
-              </w:rPr>
-            </w:pPr>
-            <w:r>
-              <w:rPr>
-                <w:rFonts w:eastAsiaTheme="majorEastAsia" w:cstheme="minorHAnsi"/>
-              </w:rPr>
-              <w:t>Roles.</w:t>
+                <w:rFonts w:ascii="Calibri" w:eastAsia="Times New Roman" w:hAnsi="Calibri" w:cs="Calibri"/>
+                <w:color w:val="000000"/>
+              </w:rPr>
+            </w:pPr>
+            <w:r>
+              <w:rPr>
+                <w:rFonts w:ascii="Calibri" w:eastAsia="Times New Roman" w:hAnsi="Calibri" w:cs="Calibri"/>
+                <w:color w:val="000000"/>
+              </w:rPr>
+              <w:t>Salir</w:t>
+            </w:r>
+            <w:r>
+              <w:rPr>
+                <w:rFonts w:ascii="Calibri" w:eastAsia="Times New Roman" w:hAnsi="Calibri" w:cs="Calibri"/>
+                <w:color w:val="000000"/>
+              </w:rPr>
+              <w:t>.</w:t>
             </w:r>
           </w:p>
         </w:tc>
@@ -48936,896 +49927,21 @@
               <w:rPr>
                 <w:rFonts w:cstheme="minorHAnsi"/>
               </w:rPr>
-              <w:t>Sección para la creación, modificación, y consulta de roles que se le asignan al usuario, otorgando permisos para limitar las acciones de estos mismos a la hora de la manipulación del sistema.</w:t>
-            </w:r>
-          </w:p>
-        </w:tc>
-      </w:tr>
-      <w:tr>
-        <w:tc>
-          <w:tcPr>
-            <w:tcW w:w="1980" w:type="dxa"/>
-            <w:tcBorders>
-              <w:top w:val="single" w:sz="4" w:space="0" w:color="auto"/>
-              <w:left w:val="single" w:sz="4" w:space="0" w:color="auto"/>
-              <w:bottom w:val="single" w:sz="4" w:space="0" w:color="auto"/>
-              <w:right w:val="single" w:sz="4" w:space="0" w:color="auto"/>
-            </w:tcBorders>
-            <w:shd w:val="clear" w:color="auto" w:fill="DEEAF6" w:themeFill="accent1" w:themeFillTint="33"/>
-            <w:vAlign w:val="center"/>
-          </w:tcPr>
-          <w:p>
-            <w:pPr>
-              <w:spacing w:line="240" w:lineRule="auto"/>
-              <w:jc w:val="center"/>
-              <w:rPr>
-                <w:b/>
-                <w:bCs/>
-              </w:rPr>
-            </w:pPr>
-            <w:r>
-              <w:rPr>
-                <w:b/>
-                <w:bCs/>
-              </w:rPr>
-              <w:t xml:space="preserve">RF </w:t>
-            </w:r>
-            <w:r>
-              <w:rPr>
-                <w:b/>
-                <w:bCs/>
-              </w:rPr>
-              <w:t>27</w:t>
-            </w:r>
-          </w:p>
-          <w:p>
-            <w:pPr>
-              <w:spacing w:line="240" w:lineRule="auto"/>
-              <w:jc w:val="center"/>
-              <w:rPr>
-                <w:b/>
-                <w:bCs/>
-              </w:rPr>
-            </w:pPr>
-          </w:p>
-        </w:tc>
-        <w:tc>
-          <w:tcPr>
-            <w:tcW w:w="2448" w:type="dxa"/>
-            <w:tcBorders>
-              <w:top w:val="single" w:sz="4" w:space="0" w:color="auto"/>
-              <w:left w:val="single" w:sz="4" w:space="0" w:color="auto"/>
-              <w:bottom w:val="single" w:sz="4" w:space="0" w:color="auto"/>
-              <w:right w:val="single" w:sz="4" w:space="0" w:color="auto"/>
-            </w:tcBorders>
-            <w:shd w:val="clear" w:color="auto" w:fill="FFFFFF" w:themeFill="background1"/>
-            <w:vAlign w:val="center"/>
-          </w:tcPr>
-          <w:p>
-            <w:pPr>
-              <w:spacing w:line="240" w:lineRule="auto"/>
-              <w:jc w:val="center"/>
-              <w:rPr>
-                <w:rFonts w:eastAsiaTheme="majorEastAsia" w:cstheme="minorHAnsi"/>
-              </w:rPr>
-            </w:pPr>
-            <w:r>
-              <w:rPr>
-                <w:rFonts w:eastAsiaTheme="majorEastAsia" w:cstheme="minorHAnsi"/>
-              </w:rPr>
-              <w:t>Crear nuevo rol</w:t>
-            </w:r>
-          </w:p>
-        </w:tc>
-        <w:tc>
-          <w:tcPr>
-            <w:tcW w:w="4611" w:type="dxa"/>
-            <w:tcBorders>
-              <w:top w:val="single" w:sz="4" w:space="0" w:color="auto"/>
-              <w:left w:val="single" w:sz="4" w:space="0" w:color="auto"/>
-              <w:bottom w:val="single" w:sz="4" w:space="0" w:color="auto"/>
-              <w:right w:val="single" w:sz="4" w:space="0" w:color="auto"/>
-            </w:tcBorders>
-            <w:shd w:val="clear" w:color="auto" w:fill="FFFFFF" w:themeFill="background1"/>
-            <w:vAlign w:val="center"/>
-          </w:tcPr>
-          <w:p>
-            <w:pPr>
-              <w:spacing w:after="0" w:line="360" w:lineRule="auto"/>
-              <w:jc w:val="both"/>
+              <w:t xml:space="preserve">Cierre de la aplicación, y se dirige a la pantalla de </w:t>
+            </w:r>
+            <w:proofErr w:type="spellStart"/>
+            <w:r>
               <w:rPr>
                 <w:rFonts w:cstheme="minorHAnsi"/>
               </w:rPr>
-            </w:pPr>
+              <w:t>login</w:t>
+            </w:r>
+            <w:proofErr w:type="spellEnd"/>
             <w:r>
               <w:rPr>
                 <w:rFonts w:cstheme="minorHAnsi"/>
               </w:rPr>
-              <w:t>Formulario para ingresar los datos necesarios para crear roles, según considere necesarios el administrador del sistema, se asignan permisos a cada rol.</w:t>
-            </w:r>
-          </w:p>
-        </w:tc>
-      </w:tr>
-      <w:tr>
-        <w:tc>
-          <w:tcPr>
-            <w:tcW w:w="1980" w:type="dxa"/>
-            <w:tcBorders>
-              <w:top w:val="single" w:sz="4" w:space="0" w:color="auto"/>
-              <w:left w:val="single" w:sz="4" w:space="0" w:color="auto"/>
-              <w:bottom w:val="single" w:sz="4" w:space="0" w:color="auto"/>
-              <w:right w:val="single" w:sz="4" w:space="0" w:color="auto"/>
-            </w:tcBorders>
-            <w:shd w:val="clear" w:color="auto" w:fill="DEEAF6" w:themeFill="accent1" w:themeFillTint="33"/>
-            <w:vAlign w:val="center"/>
-          </w:tcPr>
-          <w:p>
-            <w:pPr>
-              <w:spacing w:line="240" w:lineRule="auto"/>
-              <w:jc w:val="center"/>
-              <w:rPr>
-                <w:b/>
-                <w:bCs/>
-              </w:rPr>
-            </w:pPr>
-            <w:r>
-              <w:rPr>
-                <w:b/>
-                <w:bCs/>
-              </w:rPr>
-              <w:t xml:space="preserve">RF </w:t>
-            </w:r>
-            <w:r>
-              <w:rPr>
-                <w:b/>
-                <w:bCs/>
-              </w:rPr>
-              <w:t>28</w:t>
-            </w:r>
-          </w:p>
-          <w:p>
-            <w:pPr>
-              <w:spacing w:line="240" w:lineRule="auto"/>
-              <w:jc w:val="center"/>
-              <w:rPr>
-                <w:b/>
-                <w:bCs/>
-              </w:rPr>
-            </w:pPr>
-          </w:p>
-        </w:tc>
-        <w:tc>
-          <w:tcPr>
-            <w:tcW w:w="2448" w:type="dxa"/>
-            <w:tcBorders>
-              <w:top w:val="single" w:sz="4" w:space="0" w:color="auto"/>
-              <w:left w:val="single" w:sz="4" w:space="0" w:color="auto"/>
-              <w:bottom w:val="single" w:sz="4" w:space="0" w:color="auto"/>
-              <w:right w:val="single" w:sz="4" w:space="0" w:color="auto"/>
-            </w:tcBorders>
-            <w:shd w:val="clear" w:color="auto" w:fill="FFFFFF" w:themeFill="background1"/>
-            <w:vAlign w:val="center"/>
-          </w:tcPr>
-          <w:p>
-            <w:pPr>
-              <w:spacing w:line="240" w:lineRule="auto"/>
-              <w:jc w:val="center"/>
-              <w:rPr>
-                <w:rFonts w:eastAsiaTheme="majorEastAsia" w:cstheme="minorHAnsi"/>
-              </w:rPr>
-            </w:pPr>
-            <w:r>
-              <w:rPr>
-                <w:rFonts w:eastAsiaTheme="majorEastAsia" w:cstheme="minorHAnsi"/>
-              </w:rPr>
-              <w:t>Consular rol.</w:t>
-            </w:r>
-          </w:p>
-        </w:tc>
-        <w:tc>
-          <w:tcPr>
-            <w:tcW w:w="4611" w:type="dxa"/>
-            <w:tcBorders>
-              <w:top w:val="single" w:sz="4" w:space="0" w:color="auto"/>
-              <w:left w:val="single" w:sz="4" w:space="0" w:color="auto"/>
-              <w:bottom w:val="single" w:sz="4" w:space="0" w:color="auto"/>
-              <w:right w:val="single" w:sz="4" w:space="0" w:color="auto"/>
-            </w:tcBorders>
-            <w:shd w:val="clear" w:color="auto" w:fill="FFFFFF" w:themeFill="background1"/>
-            <w:vAlign w:val="center"/>
-          </w:tcPr>
-          <w:p>
-            <w:pPr>
-              <w:spacing w:after="0" w:line="360" w:lineRule="auto"/>
-              <w:jc w:val="both"/>
-              <w:rPr>
-                <w:rFonts w:cstheme="minorHAnsi"/>
-              </w:rPr>
-            </w:pPr>
-            <w:r>
-              <w:rPr>
-                <w:rFonts w:cstheme="minorHAnsi"/>
-              </w:rPr>
-              <w:t xml:space="preserve">Lista de todos los roles, creados por el administrador del sistema y del cual se podrán buscar por medio de filtros para que sea </w:t>
-            </w:r>
-            <w:r>
-              <w:rPr>
-                <w:rFonts w:cstheme="minorHAnsi"/>
-              </w:rPr>
-              <w:t>más</w:t>
-            </w:r>
-            <w:r>
-              <w:rPr>
-                <w:rFonts w:cstheme="minorHAnsi"/>
-              </w:rPr>
-              <w:t xml:space="preserve"> ágil.</w:t>
-            </w:r>
-          </w:p>
-        </w:tc>
-      </w:tr>
-      <w:tr>
-        <w:tc>
-          <w:tcPr>
-            <w:tcW w:w="1980" w:type="dxa"/>
-            <w:tcBorders>
-              <w:top w:val="single" w:sz="4" w:space="0" w:color="auto"/>
-              <w:left w:val="single" w:sz="4" w:space="0" w:color="auto"/>
-              <w:bottom w:val="single" w:sz="4" w:space="0" w:color="auto"/>
-              <w:right w:val="single" w:sz="4" w:space="0" w:color="auto"/>
-            </w:tcBorders>
-            <w:shd w:val="clear" w:color="auto" w:fill="DEEAF6" w:themeFill="accent1" w:themeFillTint="33"/>
-            <w:vAlign w:val="center"/>
-          </w:tcPr>
-          <w:p>
-            <w:pPr>
-              <w:spacing w:line="240" w:lineRule="auto"/>
-              <w:jc w:val="center"/>
-              <w:rPr>
-                <w:b/>
-                <w:bCs/>
-              </w:rPr>
-            </w:pPr>
-            <w:r>
-              <w:rPr>
-                <w:b/>
-                <w:bCs/>
-              </w:rPr>
-              <w:t xml:space="preserve">RF </w:t>
-            </w:r>
-            <w:r>
-              <w:rPr>
-                <w:b/>
-                <w:bCs/>
-              </w:rPr>
-              <w:t>29</w:t>
-            </w:r>
-          </w:p>
-          <w:p>
-            <w:pPr>
-              <w:spacing w:line="240" w:lineRule="auto"/>
-              <w:jc w:val="center"/>
-              <w:rPr>
-                <w:b/>
-                <w:bCs/>
-              </w:rPr>
-            </w:pPr>
-          </w:p>
-        </w:tc>
-        <w:tc>
-          <w:tcPr>
-            <w:tcW w:w="2448" w:type="dxa"/>
-            <w:tcBorders>
-              <w:top w:val="single" w:sz="4" w:space="0" w:color="auto"/>
-              <w:left w:val="single" w:sz="4" w:space="0" w:color="auto"/>
-              <w:bottom w:val="single" w:sz="4" w:space="0" w:color="auto"/>
-              <w:right w:val="single" w:sz="4" w:space="0" w:color="auto"/>
-            </w:tcBorders>
-            <w:shd w:val="clear" w:color="auto" w:fill="FFFFFF" w:themeFill="background1"/>
-            <w:vAlign w:val="center"/>
-          </w:tcPr>
-          <w:p>
-            <w:pPr>
-              <w:spacing w:line="240" w:lineRule="auto"/>
-              <w:jc w:val="center"/>
-              <w:rPr>
-                <w:rFonts w:eastAsiaTheme="majorEastAsia" w:cstheme="minorHAnsi"/>
-              </w:rPr>
-            </w:pPr>
-            <w:r>
-              <w:rPr>
-                <w:rFonts w:eastAsiaTheme="majorEastAsia" w:cstheme="minorHAnsi"/>
-              </w:rPr>
-              <w:t>Modificar Rol</w:t>
-            </w:r>
-          </w:p>
-        </w:tc>
-        <w:tc>
-          <w:tcPr>
-            <w:tcW w:w="4611" w:type="dxa"/>
-            <w:tcBorders>
-              <w:top w:val="single" w:sz="4" w:space="0" w:color="auto"/>
-              <w:left w:val="single" w:sz="4" w:space="0" w:color="auto"/>
-              <w:bottom w:val="single" w:sz="4" w:space="0" w:color="auto"/>
-              <w:right w:val="single" w:sz="4" w:space="0" w:color="auto"/>
-            </w:tcBorders>
-            <w:shd w:val="clear" w:color="auto" w:fill="FFFFFF" w:themeFill="background1"/>
-            <w:vAlign w:val="center"/>
-          </w:tcPr>
-          <w:p>
-            <w:pPr>
-              <w:spacing w:after="0" w:line="360" w:lineRule="auto"/>
-              <w:jc w:val="both"/>
-              <w:rPr>
-                <w:rFonts w:cstheme="minorHAnsi"/>
-              </w:rPr>
-            </w:pPr>
-            <w:r>
-              <w:rPr>
-                <w:rFonts w:cstheme="minorHAnsi"/>
-              </w:rPr>
-              <w:t>Formulario con los datos cargados del Rol, para poder ser modificados en caso de ser necesario, algún error a la hora de haberse registrado.</w:t>
-            </w:r>
-          </w:p>
-        </w:tc>
-      </w:tr>
-      <w:tr>
-        <w:tc>
-          <w:tcPr>
-            <w:tcW w:w="1980" w:type="dxa"/>
-            <w:tcBorders>
-              <w:top w:val="single" w:sz="4" w:space="0" w:color="auto"/>
-              <w:left w:val="single" w:sz="4" w:space="0" w:color="auto"/>
-              <w:bottom w:val="single" w:sz="4" w:space="0" w:color="auto"/>
-              <w:right w:val="single" w:sz="4" w:space="0" w:color="auto"/>
-            </w:tcBorders>
-            <w:shd w:val="clear" w:color="auto" w:fill="DEEAF6" w:themeFill="accent1" w:themeFillTint="33"/>
-            <w:vAlign w:val="center"/>
-          </w:tcPr>
-          <w:p>
-            <w:pPr>
-              <w:spacing w:line="240" w:lineRule="auto"/>
-              <w:jc w:val="center"/>
-              <w:rPr>
-                <w:b/>
-                <w:bCs/>
-              </w:rPr>
-            </w:pPr>
-            <w:r>
-              <w:rPr>
-                <w:b/>
-                <w:bCs/>
-              </w:rPr>
-              <w:t xml:space="preserve">RF </w:t>
-            </w:r>
-            <w:r>
-              <w:rPr>
-                <w:b/>
-                <w:bCs/>
-              </w:rPr>
-              <w:t>30</w:t>
-            </w:r>
-          </w:p>
-          <w:p>
-            <w:pPr>
-              <w:spacing w:line="240" w:lineRule="auto"/>
-              <w:jc w:val="center"/>
-              <w:rPr>
-                <w:b/>
-                <w:bCs/>
-              </w:rPr>
-            </w:pPr>
-          </w:p>
-        </w:tc>
-        <w:tc>
-          <w:tcPr>
-            <w:tcW w:w="2448" w:type="dxa"/>
-            <w:tcBorders>
-              <w:top w:val="single" w:sz="4" w:space="0" w:color="auto"/>
-              <w:left w:val="single" w:sz="4" w:space="0" w:color="auto"/>
-              <w:bottom w:val="single" w:sz="4" w:space="0" w:color="auto"/>
-              <w:right w:val="single" w:sz="4" w:space="0" w:color="auto"/>
-            </w:tcBorders>
-            <w:shd w:val="clear" w:color="auto" w:fill="FFFFFF" w:themeFill="background1"/>
-            <w:vAlign w:val="center"/>
-          </w:tcPr>
-          <w:p>
-            <w:pPr>
-              <w:spacing w:line="240" w:lineRule="auto"/>
-              <w:jc w:val="center"/>
-              <w:rPr>
-                <w:rFonts w:eastAsiaTheme="majorEastAsia" w:cstheme="minorHAnsi"/>
-              </w:rPr>
-            </w:pPr>
-            <w:r>
-              <w:rPr>
-                <w:rFonts w:eastAsiaTheme="majorEastAsia" w:cstheme="minorHAnsi"/>
-              </w:rPr>
-              <w:t>Inhabilitar Rol.</w:t>
-            </w:r>
-          </w:p>
-        </w:tc>
-        <w:tc>
-          <w:tcPr>
-            <w:tcW w:w="4611" w:type="dxa"/>
-            <w:tcBorders>
-              <w:top w:val="single" w:sz="4" w:space="0" w:color="auto"/>
-              <w:left w:val="single" w:sz="4" w:space="0" w:color="auto"/>
-              <w:bottom w:val="single" w:sz="4" w:space="0" w:color="auto"/>
-              <w:right w:val="single" w:sz="4" w:space="0" w:color="auto"/>
-            </w:tcBorders>
-            <w:shd w:val="clear" w:color="auto" w:fill="FFFFFF" w:themeFill="background1"/>
-            <w:vAlign w:val="center"/>
-          </w:tcPr>
-          <w:p>
-            <w:pPr>
-              <w:spacing w:after="0" w:line="360" w:lineRule="auto"/>
-              <w:jc w:val="both"/>
-              <w:rPr>
-                <w:rFonts w:cstheme="minorHAnsi"/>
-              </w:rPr>
-            </w:pPr>
-            <w:r>
-              <w:rPr>
-                <w:rFonts w:cstheme="minorHAnsi"/>
-              </w:rPr>
-              <w:t>Se inhabilita el rol, para que no sea asignado a ningún usuario nuevo, para realizar esta acción el rol no debe estar activo en ningún usuario.</w:t>
-            </w:r>
-          </w:p>
-        </w:tc>
-      </w:tr>
-      <w:tr>
-        <w:tc>
-          <w:tcPr>
-            <w:tcW w:w="1980" w:type="dxa"/>
-            <w:tcBorders>
-              <w:top w:val="single" w:sz="4" w:space="0" w:color="auto"/>
-              <w:left w:val="single" w:sz="4" w:space="0" w:color="auto"/>
-              <w:bottom w:val="single" w:sz="4" w:space="0" w:color="auto"/>
-              <w:right w:val="single" w:sz="4" w:space="0" w:color="auto"/>
-            </w:tcBorders>
-            <w:shd w:val="clear" w:color="auto" w:fill="DEEAF6" w:themeFill="accent1" w:themeFillTint="33"/>
-            <w:vAlign w:val="center"/>
-          </w:tcPr>
-          <w:p>
-            <w:pPr>
-              <w:spacing w:line="240" w:lineRule="auto"/>
-              <w:jc w:val="center"/>
-              <w:rPr>
-                <w:b/>
-                <w:bCs/>
-              </w:rPr>
-            </w:pPr>
-            <w:r>
-              <w:rPr>
-                <w:b/>
-                <w:bCs/>
-              </w:rPr>
-              <w:t xml:space="preserve">RF </w:t>
-            </w:r>
-            <w:r>
-              <w:rPr>
-                <w:b/>
-                <w:bCs/>
-              </w:rPr>
-              <w:t>31</w:t>
-            </w:r>
-          </w:p>
-          <w:p>
-            <w:pPr>
-              <w:spacing w:line="240" w:lineRule="auto"/>
-              <w:jc w:val="center"/>
-              <w:rPr>
-                <w:b/>
-                <w:bCs/>
-              </w:rPr>
-            </w:pPr>
-          </w:p>
-        </w:tc>
-        <w:tc>
-          <w:tcPr>
-            <w:tcW w:w="2448" w:type="dxa"/>
-            <w:tcBorders>
-              <w:top w:val="single" w:sz="4" w:space="0" w:color="auto"/>
-              <w:left w:val="single" w:sz="4" w:space="0" w:color="auto"/>
-              <w:bottom w:val="single" w:sz="4" w:space="0" w:color="auto"/>
-              <w:right w:val="single" w:sz="4" w:space="0" w:color="auto"/>
-            </w:tcBorders>
-            <w:shd w:val="clear" w:color="auto" w:fill="FFFFFF" w:themeFill="background1"/>
-            <w:vAlign w:val="center"/>
-          </w:tcPr>
-          <w:p>
-            <w:pPr>
-              <w:spacing w:line="240" w:lineRule="auto"/>
-              <w:jc w:val="center"/>
-              <w:rPr>
-                <w:rFonts w:ascii="Calibri" w:eastAsia="Times New Roman" w:hAnsi="Calibri" w:cs="Calibri"/>
-                <w:color w:val="000000"/>
-              </w:rPr>
-            </w:pPr>
-            <w:r>
-              <w:rPr>
-                <w:rFonts w:ascii="Calibri" w:eastAsia="Times New Roman" w:hAnsi="Calibri" w:cs="Calibri"/>
-                <w:color w:val="000000"/>
-              </w:rPr>
-              <w:t>Reportes.</w:t>
-            </w:r>
-          </w:p>
-        </w:tc>
-        <w:tc>
-          <w:tcPr>
-            <w:tcW w:w="4611" w:type="dxa"/>
-            <w:tcBorders>
-              <w:top w:val="single" w:sz="4" w:space="0" w:color="auto"/>
-              <w:left w:val="single" w:sz="4" w:space="0" w:color="auto"/>
-              <w:bottom w:val="single" w:sz="4" w:space="0" w:color="auto"/>
-              <w:right w:val="single" w:sz="4" w:space="0" w:color="auto"/>
-            </w:tcBorders>
-            <w:shd w:val="clear" w:color="auto" w:fill="FFFFFF" w:themeFill="background1"/>
-            <w:vAlign w:val="center"/>
-          </w:tcPr>
-          <w:p>
-            <w:pPr>
-              <w:spacing w:after="0" w:line="360" w:lineRule="auto"/>
-              <w:jc w:val="both"/>
-              <w:rPr>
-                <w:rFonts w:cstheme="minorHAnsi"/>
-              </w:rPr>
-            </w:pPr>
-            <w:r>
-              <w:rPr>
-                <w:rFonts w:cstheme="minorHAnsi"/>
-              </w:rPr>
-              <w:t>Modulo donde se podrán consultar reportes de ingresos al sistema, modificaciones, y movimientos que los usuarios han realizado, mediante filtros por fechas, acciones y usuarios</w:t>
-            </w:r>
-          </w:p>
-        </w:tc>
-      </w:tr>
-      <w:tr>
-        <w:tc>
-          <w:tcPr>
-            <w:tcW w:w="1980" w:type="dxa"/>
-            <w:tcBorders>
-              <w:top w:val="single" w:sz="4" w:space="0" w:color="auto"/>
-              <w:left w:val="single" w:sz="4" w:space="0" w:color="auto"/>
-              <w:bottom w:val="single" w:sz="4" w:space="0" w:color="auto"/>
-              <w:right w:val="single" w:sz="4" w:space="0" w:color="auto"/>
-            </w:tcBorders>
-            <w:shd w:val="clear" w:color="auto" w:fill="DEEAF6" w:themeFill="accent1" w:themeFillTint="33"/>
-            <w:vAlign w:val="center"/>
-          </w:tcPr>
-          <w:p>
-            <w:pPr>
-              <w:spacing w:line="240" w:lineRule="auto"/>
-              <w:jc w:val="center"/>
-              <w:rPr>
-                <w:b/>
-                <w:bCs/>
-              </w:rPr>
-            </w:pPr>
-            <w:r>
-              <w:rPr>
-                <w:b/>
-                <w:bCs/>
-              </w:rPr>
-              <w:t xml:space="preserve">RF </w:t>
-            </w:r>
-            <w:r>
-              <w:rPr>
-                <w:b/>
-                <w:bCs/>
-              </w:rPr>
-              <w:t>32</w:t>
-            </w:r>
-          </w:p>
-          <w:p>
-            <w:pPr>
-              <w:spacing w:line="240" w:lineRule="auto"/>
-              <w:jc w:val="center"/>
-              <w:rPr>
-                <w:b/>
-                <w:bCs/>
-              </w:rPr>
-            </w:pPr>
-          </w:p>
-        </w:tc>
-        <w:tc>
-          <w:tcPr>
-            <w:tcW w:w="2448" w:type="dxa"/>
-            <w:tcBorders>
-              <w:top w:val="single" w:sz="4" w:space="0" w:color="auto"/>
-              <w:left w:val="single" w:sz="4" w:space="0" w:color="auto"/>
-              <w:bottom w:val="single" w:sz="4" w:space="0" w:color="auto"/>
-              <w:right w:val="single" w:sz="4" w:space="0" w:color="auto"/>
-            </w:tcBorders>
-            <w:shd w:val="clear" w:color="auto" w:fill="FFFFFF" w:themeFill="background1"/>
-            <w:vAlign w:val="center"/>
-          </w:tcPr>
-          <w:p>
-            <w:pPr>
-              <w:spacing w:line="240" w:lineRule="auto"/>
-              <w:jc w:val="center"/>
-              <w:rPr>
-                <w:rFonts w:ascii="Calibri" w:eastAsia="Times New Roman" w:hAnsi="Calibri" w:cs="Calibri"/>
-                <w:color w:val="000000"/>
-              </w:rPr>
-            </w:pPr>
-            <w:r>
-              <w:rPr>
-                <w:rFonts w:ascii="Calibri" w:eastAsia="Times New Roman" w:hAnsi="Calibri" w:cs="Times New Roman"/>
-                <w:bCs/>
-                <w:color w:val="000000"/>
-                <w:lang w:val="es-419" w:eastAsia="es-419"/>
-              </w:rPr>
-              <w:t>Formulario de Olvido de Contraseña</w:t>
-            </w:r>
-          </w:p>
-        </w:tc>
-        <w:tc>
-          <w:tcPr>
-            <w:tcW w:w="4611" w:type="dxa"/>
-            <w:tcBorders>
-              <w:top w:val="single" w:sz="4" w:space="0" w:color="auto"/>
-              <w:left w:val="single" w:sz="4" w:space="0" w:color="auto"/>
-              <w:bottom w:val="single" w:sz="4" w:space="0" w:color="auto"/>
-              <w:right w:val="single" w:sz="4" w:space="0" w:color="auto"/>
-            </w:tcBorders>
-            <w:shd w:val="clear" w:color="auto" w:fill="FFFFFF" w:themeFill="background1"/>
-            <w:vAlign w:val="center"/>
-          </w:tcPr>
-          <w:p>
-            <w:pPr>
-              <w:spacing w:after="0" w:line="360" w:lineRule="auto"/>
-              <w:jc w:val="both"/>
-              <w:rPr>
-                <w:rFonts w:cstheme="minorHAnsi"/>
-              </w:rPr>
-            </w:pPr>
-            <w:r>
-              <w:rPr>
-                <w:rFonts w:cstheme="minorHAnsi"/>
-              </w:rPr>
-              <w:t xml:space="preserve">En este formulario el usuario ingresa su correo para ser validado contra la base de datos y su nombre de usuario correspondiente. Para luego </w:t>
-            </w:r>
-            <w:r>
-              <w:rPr>
-                <w:rFonts w:cstheme="minorHAnsi"/>
-              </w:rPr>
-              <w:lastRenderedPageBreak/>
-              <w:t xml:space="preserve">enviar la contraseña al correo </w:t>
-            </w:r>
-            <w:r>
-              <w:rPr>
-                <w:rFonts w:cstheme="minorHAnsi"/>
-              </w:rPr>
-              <w:t xml:space="preserve"> Electrónico si los datos son correctos </w:t>
-            </w:r>
-            <w:r>
-              <w:rPr>
-                <w:rFonts w:cstheme="minorHAnsi"/>
-              </w:rPr>
-              <w:t xml:space="preserve">  </w:t>
-            </w:r>
-          </w:p>
-        </w:tc>
-      </w:tr>
-      <w:tr>
-        <w:tc>
-          <w:tcPr>
-            <w:tcW w:w="1980" w:type="dxa"/>
-            <w:tcBorders>
-              <w:top w:val="single" w:sz="4" w:space="0" w:color="auto"/>
-              <w:left w:val="single" w:sz="4" w:space="0" w:color="auto"/>
-              <w:bottom w:val="single" w:sz="4" w:space="0" w:color="auto"/>
-              <w:right w:val="single" w:sz="4" w:space="0" w:color="auto"/>
-            </w:tcBorders>
-            <w:shd w:val="clear" w:color="auto" w:fill="DEEAF6" w:themeFill="accent1" w:themeFillTint="33"/>
-            <w:vAlign w:val="center"/>
-          </w:tcPr>
-          <w:p>
-            <w:pPr>
-              <w:spacing w:line="240" w:lineRule="auto"/>
-              <w:jc w:val="center"/>
-              <w:rPr>
-                <w:b/>
-                <w:bCs/>
-              </w:rPr>
-            </w:pPr>
-            <w:r>
-              <w:rPr>
-                <w:b/>
-                <w:bCs/>
-              </w:rPr>
-              <w:lastRenderedPageBreak/>
-              <w:t xml:space="preserve">RF </w:t>
-            </w:r>
-            <w:r>
-              <w:rPr>
-                <w:b/>
-                <w:bCs/>
-              </w:rPr>
-              <w:t>33</w:t>
-            </w:r>
-          </w:p>
-          <w:p>
-            <w:pPr>
-              <w:spacing w:line="240" w:lineRule="auto"/>
-              <w:jc w:val="center"/>
-              <w:rPr>
-                <w:b/>
-                <w:bCs/>
-              </w:rPr>
-            </w:pPr>
-          </w:p>
-        </w:tc>
-        <w:tc>
-          <w:tcPr>
-            <w:tcW w:w="2448" w:type="dxa"/>
-            <w:tcBorders>
-              <w:top w:val="single" w:sz="4" w:space="0" w:color="auto"/>
-              <w:left w:val="single" w:sz="4" w:space="0" w:color="auto"/>
-              <w:bottom w:val="single" w:sz="4" w:space="0" w:color="auto"/>
-              <w:right w:val="single" w:sz="4" w:space="0" w:color="auto"/>
-            </w:tcBorders>
-            <w:shd w:val="clear" w:color="auto" w:fill="FFFFFF" w:themeFill="background1"/>
-            <w:vAlign w:val="center"/>
-          </w:tcPr>
-          <w:p>
-            <w:pPr>
-              <w:spacing w:line="240" w:lineRule="auto"/>
-              <w:jc w:val="center"/>
-              <w:rPr>
-                <w:rFonts w:ascii="Calibri" w:eastAsia="Times New Roman" w:hAnsi="Calibri" w:cs="Calibri"/>
-                <w:color w:val="000000"/>
-              </w:rPr>
-            </w:pPr>
-            <w:r>
-              <w:rPr>
-                <w:rFonts w:ascii="Calibri" w:eastAsia="Times New Roman" w:hAnsi="Calibri" w:cs="Calibri"/>
-                <w:color w:val="000000"/>
-              </w:rPr>
-              <w:t xml:space="preserve">Acerca de </w:t>
-            </w:r>
-          </w:p>
-        </w:tc>
-        <w:tc>
-          <w:tcPr>
-            <w:tcW w:w="4611" w:type="dxa"/>
-            <w:tcBorders>
-              <w:top w:val="single" w:sz="4" w:space="0" w:color="auto"/>
-              <w:left w:val="single" w:sz="4" w:space="0" w:color="auto"/>
-              <w:bottom w:val="single" w:sz="4" w:space="0" w:color="auto"/>
-              <w:right w:val="single" w:sz="4" w:space="0" w:color="auto"/>
-            </w:tcBorders>
-            <w:shd w:val="clear" w:color="auto" w:fill="FFFFFF" w:themeFill="background1"/>
-            <w:vAlign w:val="center"/>
-          </w:tcPr>
-          <w:p>
-            <w:pPr>
-              <w:spacing w:after="0" w:line="360" w:lineRule="auto"/>
-              <w:jc w:val="both"/>
-              <w:rPr>
-                <w:rFonts w:cstheme="minorHAnsi"/>
-              </w:rPr>
-            </w:pPr>
-            <w:r>
-              <w:rPr>
-                <w:rFonts w:cstheme="minorHAnsi"/>
-              </w:rPr>
-              <w:t>En este formulario se muestra la información del sistema versión y desarrolladores del mismo.</w:t>
-            </w:r>
-          </w:p>
-        </w:tc>
-      </w:tr>
-      <w:tr>
-        <w:tc>
-          <w:tcPr>
-            <w:tcW w:w="1980" w:type="dxa"/>
-            <w:tcBorders>
-              <w:top w:val="single" w:sz="4" w:space="0" w:color="auto"/>
-              <w:left w:val="single" w:sz="4" w:space="0" w:color="auto"/>
-              <w:bottom w:val="single" w:sz="4" w:space="0" w:color="auto"/>
-              <w:right w:val="single" w:sz="4" w:space="0" w:color="auto"/>
-            </w:tcBorders>
-            <w:shd w:val="clear" w:color="auto" w:fill="DEEAF6" w:themeFill="accent1" w:themeFillTint="33"/>
-            <w:vAlign w:val="center"/>
-          </w:tcPr>
-          <w:p>
-            <w:pPr>
-              <w:spacing w:line="240" w:lineRule="auto"/>
-              <w:jc w:val="center"/>
-              <w:rPr>
-                <w:b/>
-                <w:bCs/>
-              </w:rPr>
-            </w:pPr>
-            <w:r>
-              <w:rPr>
-                <w:b/>
-                <w:bCs/>
-              </w:rPr>
-              <w:t xml:space="preserve">RF </w:t>
-            </w:r>
-            <w:r>
-              <w:rPr>
-                <w:b/>
-                <w:bCs/>
-              </w:rPr>
-              <w:t>34</w:t>
-            </w:r>
-          </w:p>
-          <w:p>
-            <w:pPr>
-              <w:spacing w:line="240" w:lineRule="auto"/>
-              <w:jc w:val="center"/>
-              <w:rPr>
-                <w:b/>
-                <w:bCs/>
-              </w:rPr>
-            </w:pPr>
-          </w:p>
-        </w:tc>
-        <w:tc>
-          <w:tcPr>
-            <w:tcW w:w="2448" w:type="dxa"/>
-            <w:tcBorders>
-              <w:top w:val="single" w:sz="4" w:space="0" w:color="auto"/>
-              <w:left w:val="single" w:sz="4" w:space="0" w:color="auto"/>
-              <w:bottom w:val="single" w:sz="4" w:space="0" w:color="auto"/>
-              <w:right w:val="single" w:sz="4" w:space="0" w:color="auto"/>
-            </w:tcBorders>
-            <w:shd w:val="clear" w:color="auto" w:fill="FFFFFF" w:themeFill="background1"/>
-            <w:vAlign w:val="center"/>
-          </w:tcPr>
-          <w:p>
-            <w:pPr>
-              <w:spacing w:line="240" w:lineRule="auto"/>
-              <w:jc w:val="center"/>
-              <w:rPr>
-                <w:rFonts w:ascii="Calibri" w:eastAsia="Times New Roman" w:hAnsi="Calibri" w:cs="Calibri"/>
-                <w:color w:val="000000"/>
-              </w:rPr>
-            </w:pPr>
-            <w:r>
-              <w:rPr>
-                <w:rFonts w:ascii="Calibri" w:eastAsia="Times New Roman" w:hAnsi="Calibri" w:cs="Calibri"/>
-                <w:color w:val="000000"/>
-              </w:rPr>
-              <w:t>Salir</w:t>
-            </w:r>
-            <w:r>
-              <w:rPr>
-                <w:rFonts w:ascii="Calibri" w:eastAsia="Times New Roman" w:hAnsi="Calibri" w:cs="Calibri"/>
-                <w:color w:val="000000"/>
-              </w:rPr>
               <w:t>.</w:t>
-            </w:r>
-          </w:p>
-        </w:tc>
-        <w:tc>
-          <w:tcPr>
-            <w:tcW w:w="4611" w:type="dxa"/>
-            <w:tcBorders>
-              <w:top w:val="single" w:sz="4" w:space="0" w:color="auto"/>
-              <w:left w:val="single" w:sz="4" w:space="0" w:color="auto"/>
-              <w:bottom w:val="single" w:sz="4" w:space="0" w:color="auto"/>
-              <w:right w:val="single" w:sz="4" w:space="0" w:color="auto"/>
-            </w:tcBorders>
-            <w:shd w:val="clear" w:color="auto" w:fill="FFFFFF" w:themeFill="background1"/>
-            <w:vAlign w:val="center"/>
-          </w:tcPr>
-          <w:p>
-            <w:pPr>
-              <w:spacing w:after="0" w:line="360" w:lineRule="auto"/>
-              <w:jc w:val="both"/>
-              <w:rPr>
-                <w:rFonts w:cstheme="minorHAnsi"/>
-              </w:rPr>
-            </w:pPr>
-            <w:r>
-              <w:rPr>
-                <w:rFonts w:cstheme="minorHAnsi"/>
-              </w:rPr>
-              <w:t>Cierre de la aplicación, y se dirige a la pantalla de login.</w:t>
             </w:r>
           </w:p>
         </w:tc>
@@ -49844,8 +49960,8 @@
           <w:szCs w:val="22"/>
         </w:rPr>
       </w:pPr>
-      <w:bookmarkStart w:id="20" w:name="_Toc569900"/>
-      <w:bookmarkStart w:id="21" w:name="_Toc20397196"/>
+      <w:bookmarkStart w:id="21" w:name="_Toc569900"/>
+      <w:bookmarkStart w:id="22" w:name="_Toc20397196"/>
     </w:p>
     <w:p>
       <w:pPr>
@@ -49878,8 +49994,6 @@
           <w:szCs w:val="22"/>
         </w:rPr>
       </w:pPr>
-      <w:bookmarkStart w:id="22" w:name="_GoBack"/>
-      <w:bookmarkEnd w:id="22"/>
       <w:r>
         <w:rPr>
           <w:rFonts w:asciiTheme="minorHAnsi" w:hAnsiTheme="minorHAnsi"/>
@@ -49892,8 +50006,8 @@
         </w:rPr>
         <w:t>2.4.2. CUADRO RESUMEN REQUERIMIENTOS NO FUNCIONALES (RNF)</w:t>
       </w:r>
-      <w:bookmarkEnd w:id="20"/>
       <w:bookmarkEnd w:id="21"/>
+      <w:bookmarkEnd w:id="22"/>
     </w:p>
     <w:p>
       <w:pPr>
@@ -50667,6 +50781,7 @@
                 <w:b/>
                 <w:bCs/>
               </w:rPr>
+              <w:lastRenderedPageBreak/>
               <w:t>R</w:t>
             </w:r>
             <w:r>
@@ -50784,7 +50899,6 @@
                 <w:b/>
                 <w:bCs/>
               </w:rPr>
-              <w:lastRenderedPageBreak/>
               <w:t>R</w:t>
             </w:r>
             <w:r>
@@ -50839,8 +50953,13 @@
               <w:jc w:val="center"/>
             </w:pPr>
             <w:r>
-              <w:t>Hosting Database</w:t>
-            </w:r>
+              <w:t xml:space="preserve">Hosting </w:t>
+            </w:r>
+            <w:proofErr w:type="spellStart"/>
+            <w:r>
+              <w:t>Database</w:t>
+            </w:r>
+            <w:proofErr w:type="spellEnd"/>
             <w:r>
               <w:t>.</w:t>
             </w:r>
@@ -50870,7 +50989,21 @@
               <w:rPr>
                 <w:rFonts w:cstheme="minorHAnsi"/>
               </w:rPr>
-              <w:t>Se Utilizará un sitio Hosting Database para alojar la b</w:t>
+              <w:t xml:space="preserve">Se Utilizará un sitio Hosting </w:t>
+            </w:r>
+            <w:proofErr w:type="spellStart"/>
+            <w:r>
+              <w:rPr>
+                <w:rFonts w:cstheme="minorHAnsi"/>
+              </w:rPr>
+              <w:t>Database</w:t>
+            </w:r>
+            <w:proofErr w:type="spellEnd"/>
+            <w:r>
+              <w:rPr>
+                <w:rFonts w:cstheme="minorHAnsi"/>
+              </w:rPr>
+              <w:t xml:space="preserve"> para alojar la b</w:t>
             </w:r>
             <w:r>
               <w:rPr>
@@ -51111,6 +51244,7 @@
             <w:dataBinding w:prefixMappings="xmlns:ns0='http://purl.org/dc/elements/1.1/' xmlns:ns1='http://schemas.openxmlformats.org/package/2006/metadata/core-properties' " w:xpath="/ns1:coreProperties[1]/ns0:creator[1]" w:storeItemID="{6C3C8BC8-F283-45AE-878A-BAB7291924A1}"/>
             <w:text/>
           </w:sdtPr>
+          <w:sdtEndPr/>
           <w:sdtContent>
             <w:p>
               <w:pPr>
@@ -51173,7 +51307,7 @@
               <w:color w:val="FFFFFF" w:themeColor="background1"/>
               <w:lang w:val="es-ES"/>
             </w:rPr>
-            <w:t>43</w:t>
+            <w:t>44</w:t>
           </w:r>
           <w:r>
             <w:rPr>
@@ -53284,6 +53418,7 @@
     <w:rsid w:val="00BA7A50"/>
     <w:rsid w:val="00D5029C"/>
     <w:rsid w:val="00DE0164"/>
+    <w:rsid w:val="00DF3F4E"/>
     <w:rsid w:val="00E13316"/>
     <w:rsid w:val="00F54899"/>
     <w:rsid w:val="00F57EC5"/>
@@ -54049,7 +54184,7 @@
 </file>
 
 <file path=customXml/itemProps2.xml><?xml version="1.0" encoding="utf-8"?>
-<ds:datastoreItem xmlns:ds="http://schemas.openxmlformats.org/officeDocument/2006/customXml" ds:itemID="{58001A8C-FE05-4D08-B3DE-9CFC4008F355}">
+<ds:datastoreItem xmlns:ds="http://schemas.openxmlformats.org/officeDocument/2006/customXml" ds:itemID="{F1DC2327-4C9F-45D1-92DD-DDA5617623A4}">
   <ds:schemaRefs>
     <ds:schemaRef ds:uri="http://schemas.openxmlformats.org/officeDocument/2006/bibliography"/>
   </ds:schemaRefs>

</xml_diff>